<commit_message>
added statue in blender
</commit_message>
<xml_diff>
--- a/Доклад/Вопросы по докладу системы мультимедиа.docx
+++ b/Доклад/Вопросы по докладу системы мультимедиа.docx
@@ -12,8 +12,6 @@
           <w:bCs/>
         </w:rPr>
       </w:pPr>
-      <w:bookmarkStart w:id="0" w:name="_GoBack"/>
-      <w:bookmarkEnd w:id="0"/>
       <w:r>
         <w:rPr>
           <w:b/>
@@ -37,48 +35,6 @@
       </w:pPr>
       <w:r>
         <w:t>Аналоговую гармонию часто можно увидеть в природных пейзажах — лесах, полях и горах. В интерьере она создаёт спокойную атмосферу и подходит для спален и гостиных.</w:t>
-      </w:r>
-    </w:p>
-    <w:p>
-      <w:pPr>
-        <w:spacing w:after="0"/>
-        <w:ind w:firstLine="709"/>
-        <w:jc w:val="both"/>
-      </w:pPr>
-    </w:p>
-    <w:p>
-      <w:pPr>
-        <w:spacing w:after="0"/>
-        <w:ind w:firstLine="709"/>
-        <w:jc w:val="both"/>
-        <w:rPr>
-          <w:b/>
-          <w:bCs/>
-        </w:rPr>
-      </w:pPr>
-      <w:r>
-        <w:rPr>
-          <w:b/>
-          <w:bCs/>
-        </w:rPr>
-        <w:t>Как комплементарные цвета влияют на наше восприятие?</w:t>
-      </w:r>
-    </w:p>
-    <w:p>
-      <w:pPr>
-        <w:spacing w:after="0"/>
-        <w:ind w:firstLine="709"/>
-        <w:jc w:val="both"/>
-      </w:pPr>
-    </w:p>
-    <w:p>
-      <w:pPr>
-        <w:spacing w:after="0"/>
-        <w:ind w:firstLine="709"/>
-        <w:jc w:val="both"/>
-      </w:pPr>
-      <w:r>
-        <w:t>Они создают баланс, привлекая внимание и добавляя глубину изображению. Это помогает зрителям сосредоточиться на ключевых элементах, не перегружая их.</w:t>
       </w:r>
     </w:p>
     <w:p>

</xml_diff>